<commit_message>
Inclusion of Continuum into ZABOL, new graphics
</commit_message>
<xml_diff>
--- a/field_submissions/continuum-notes_zaloc_mp.docx
+++ b/field_submissions/continuum-notes_zaloc_mp.docx
@@ -120,9 +120,9 @@
           <w:noProof/>
         </w:rPr>
         <w:drawing>
-          <wp:inline distT="0" distB="0" distL="0" distR="0" wp14:anchorId="17C3D4F8" wp14:editId="45A415AC">
-            <wp:extent cx="4762500" cy="2095500"/>
-            <wp:effectExtent l="0" t="0" r="12700" b="12700"/>
+          <wp:inline distT="0" distB="0" distL="0" distR="0" wp14:anchorId="17C3D4F8" wp14:editId="40EC851C">
+            <wp:extent cx="4762500" cy="2160000"/>
+            <wp:effectExtent l="0" t="0" r="12700" b="24765"/>
             <wp:docPr id="2" name="Chart 2"/>
             <wp:cNvGraphicFramePr/>
             <a:graphic xmlns:a="http://schemas.openxmlformats.org/drawingml/2006/main">
@@ -174,81 +174,20 @@
       </w:pPr>
       <w:r>
         <w:rPr>
-          <w:rFonts w:ascii="Arial" w:hAnsi="Arial" w:cs="Arial"/>
-          <w:sz w:val="24"/>
-          <w:szCs w:val="24"/>
-        </w:rPr>
-        <w:t>The majority of the households (70 percent) experi</w:t>
-      </w:r>
-      <w:r>
-        <w:rPr>
-          <w:rFonts w:ascii="Arial" w:hAnsi="Arial" w:cs="Arial"/>
-          <w:sz w:val="24"/>
-          <w:szCs w:val="24"/>
-        </w:rPr>
-        <w:t>ence no to little hunger and 10</w:t>
-      </w:r>
-      <w:r>
-        <w:rPr>
-          <w:rFonts w:ascii="Arial" w:hAnsi="Arial" w:cs="Arial"/>
-          <w:sz w:val="24"/>
-          <w:szCs w:val="24"/>
-        </w:rPr>
-        <w:t xml:space="preserve"> per cent of households had severe hunger </w:t>
-      </w:r>
-      <w:r>
-        <w:rPr>
-          <w:rFonts w:ascii="Arial" w:hAnsi="Arial" w:cs="Arial"/>
-          <w:sz w:val="24"/>
-          <w:szCs w:val="24"/>
-        </w:rPr>
-        <w:t>in this livelihood zone. Only 19</w:t>
-      </w:r>
-      <w:r>
-        <w:rPr>
-          <w:rFonts w:ascii="Arial" w:hAnsi="Arial" w:cs="Arial"/>
-          <w:sz w:val="24"/>
-          <w:szCs w:val="24"/>
-        </w:rPr>
-        <w:t xml:space="preserve"> per cent of the households reported a moderate hunger situation </w:t>
-      </w:r>
-      <w:r>
-        <w:rPr>
-          <w:rFonts w:ascii="Arial" w:hAnsi="Arial" w:cs="Arial"/>
-          <w:sz w:val="24"/>
-          <w:szCs w:val="24"/>
-        </w:rPr>
-        <w:t xml:space="preserve">– see figure </w:t>
-      </w:r>
-      <w:r>
-        <w:rPr>
-          <w:rFonts w:ascii="Arial" w:hAnsi="Arial" w:cs="Arial"/>
-          <w:sz w:val="24"/>
-          <w:szCs w:val="24"/>
-          <w:highlight w:val="yellow"/>
-        </w:rPr>
-        <w:t>??????</w:t>
-      </w:r>
-      <w:r>
-        <w:rPr>
-          <w:rFonts w:ascii="Arial" w:hAnsi="Arial" w:cs="Arial"/>
-          <w:sz w:val="24"/>
-          <w:szCs w:val="24"/>
-        </w:rPr>
-        <w:t>.</w:t>
-      </w:r>
-    </w:p>
-    <w:p/>
-    <w:p>
-      <w:r>
-        <w:rPr>
           <w:noProof/>
         </w:rPr>
-        <w:lastRenderedPageBreak/>
         <w:drawing>
-          <wp:inline distT="0" distB="0" distL="0" distR="0" wp14:anchorId="5FE39C5B" wp14:editId="4ADD09EB">
+          <wp:anchor distT="0" distB="0" distL="114300" distR="114300" simplePos="0" relativeHeight="251662336" behindDoc="0" locked="0" layoutInCell="1" allowOverlap="1" wp14:anchorId="664B1EC5" wp14:editId="2BDD076E">
+            <wp:simplePos x="0" y="0"/>
+            <wp:positionH relativeFrom="column">
+              <wp:posOffset>0</wp:posOffset>
+            </wp:positionH>
+            <wp:positionV relativeFrom="paragraph">
+              <wp:posOffset>71755</wp:posOffset>
+            </wp:positionV>
             <wp:extent cx="4236720" cy="2021840"/>
             <wp:effectExtent l="0" t="0" r="30480" b="35560"/>
+            <wp:wrapSquare wrapText="bothSides"/>
             <wp:docPr id="4" name="Chart 4"/>
             <wp:cNvGraphicFramePr/>
             <a:graphic xmlns:a="http://schemas.openxmlformats.org/drawingml/2006/main">
@@ -256,17 +195,101 @@
                 <c:chart xmlns:c="http://schemas.openxmlformats.org/drawingml/2006/chart" xmlns:r="http://schemas.openxmlformats.org/officeDocument/2006/relationships" r:id="rId6"/>
               </a:graphicData>
             </a:graphic>
-          </wp:inline>
+            <wp14:sizeRelH relativeFrom="page">
+              <wp14:pctWidth>0</wp14:pctWidth>
+            </wp14:sizeRelH>
+            <wp14:sizeRelV relativeFrom="page">
+              <wp14:pctHeight>0</wp14:pctHeight>
+            </wp14:sizeRelV>
+          </wp:anchor>
         </w:drawing>
       </w:r>
       <w:r>
         <w:rPr>
+          <w:rFonts w:ascii="Arial" w:hAnsi="Arial" w:cs="Arial"/>
+          <w:sz w:val="24"/>
+          <w:szCs w:val="24"/>
+        </w:rPr>
+        <w:t>The majority of the households (70 percent) experi</w:t>
+      </w:r>
+      <w:r>
+        <w:rPr>
+          <w:rFonts w:ascii="Arial" w:hAnsi="Arial" w:cs="Arial"/>
+          <w:sz w:val="24"/>
+          <w:szCs w:val="24"/>
+        </w:rPr>
+        <w:t>ence no to little hunger and 10</w:t>
+      </w:r>
+      <w:r>
+        <w:rPr>
+          <w:rFonts w:ascii="Arial" w:hAnsi="Arial" w:cs="Arial"/>
+          <w:sz w:val="24"/>
+          <w:szCs w:val="24"/>
+        </w:rPr>
+        <w:t xml:space="preserve"> per cent of households had severe hunger </w:t>
+      </w:r>
+      <w:r>
+        <w:rPr>
+          <w:rFonts w:ascii="Arial" w:hAnsi="Arial" w:cs="Arial"/>
+          <w:sz w:val="24"/>
+          <w:szCs w:val="24"/>
+        </w:rPr>
+        <w:t>in this livelihood zone. Only 19</w:t>
+      </w:r>
+      <w:r>
+        <w:rPr>
+          <w:rFonts w:ascii="Arial" w:hAnsi="Arial" w:cs="Arial"/>
+          <w:sz w:val="24"/>
+          <w:szCs w:val="24"/>
+        </w:rPr>
+        <w:t xml:space="preserve"> per cent of the households reported a moderate hunger situation </w:t>
+      </w:r>
+      <w:r>
+        <w:rPr>
+          <w:rFonts w:ascii="Arial" w:hAnsi="Arial" w:cs="Arial"/>
+          <w:sz w:val="24"/>
+          <w:szCs w:val="24"/>
+        </w:rPr>
+        <w:t xml:space="preserve">– see figure </w:t>
+      </w:r>
+      <w:r>
+        <w:rPr>
+          <w:rFonts w:ascii="Arial" w:hAnsi="Arial" w:cs="Arial"/>
+          <w:sz w:val="24"/>
+          <w:szCs w:val="24"/>
+          <w:highlight w:val="yellow"/>
+        </w:rPr>
+        <w:t>??????</w:t>
+      </w:r>
+      <w:r>
+        <w:rPr>
+          <w:rFonts w:ascii="Arial" w:hAnsi="Arial" w:cs="Arial"/>
+          <w:sz w:val="24"/>
+          <w:szCs w:val="24"/>
+        </w:rPr>
+        <w:t>.</w:t>
+      </w:r>
+    </w:p>
+    <w:p/>
+    <w:p/>
+    <w:p>
+      <w:r>
+        <w:rPr>
           <w:noProof/>
         </w:rPr>
+        <w:lastRenderedPageBreak/>
         <w:drawing>
-          <wp:inline distT="0" distB="0" distL="0" distR="0" wp14:anchorId="0105D1D9" wp14:editId="4A81BB77">
-            <wp:extent cx="4236720" cy="2162175"/>
-            <wp:effectExtent l="0" t="0" r="30480" b="22225"/>
+          <wp:anchor distT="0" distB="0" distL="114300" distR="114300" simplePos="0" relativeHeight="251661312" behindDoc="0" locked="0" layoutInCell="1" allowOverlap="1" wp14:anchorId="10400586" wp14:editId="2507A297">
+            <wp:simplePos x="0" y="0"/>
+            <wp:positionH relativeFrom="column">
+              <wp:posOffset>0</wp:posOffset>
+            </wp:positionH>
+            <wp:positionV relativeFrom="paragraph">
+              <wp:posOffset>194945</wp:posOffset>
+            </wp:positionV>
+            <wp:extent cx="4236720" cy="2021840"/>
+            <wp:effectExtent l="0" t="0" r="30480" b="35560"/>
+            <wp:wrapSquare wrapText="bothSides"/>
             <wp:docPr id="5" name="Chart 5"/>
             <wp:cNvGraphicFramePr/>
             <a:graphic xmlns:a="http://schemas.openxmlformats.org/drawingml/2006/main">
@@ -274,11 +297,15 @@
                 <c:chart xmlns:c="http://schemas.openxmlformats.org/drawingml/2006/chart" xmlns:r="http://schemas.openxmlformats.org/officeDocument/2006/relationships" r:id="rId7"/>
               </a:graphicData>
             </a:graphic>
-          </wp:inline>
+            <wp14:sizeRelH relativeFrom="page">
+              <wp14:pctWidth>0</wp14:pctWidth>
+            </wp14:sizeRelH>
+            <wp14:sizeRelV relativeFrom="page">
+              <wp14:pctHeight>0</wp14:pctHeight>
+            </wp14:sizeRelV>
+          </wp:anchor>
         </w:drawing>
       </w:r>
-    </w:p>
-    <w:p>
       <w:r>
         <w:rPr>
           <w:rFonts w:ascii="Arial" w:hAnsi="Arial" w:cs="Arial"/>
@@ -393,6 +420,10 @@
       </w:r>
     </w:p>
     <w:p/>
+    <w:p>
+      <w:bookmarkStart w:id="0" w:name="_GoBack"/>
+      <w:bookmarkEnd w:id="0"/>
+    </w:p>
     <w:p>
       <w:pPr>
         <w:rPr>
@@ -562,12 +593,10 @@
     </w:p>
     <w:p/>
     <w:p>
-      <w:bookmarkStart w:id="0" w:name="_GoBack"/>
       <w:r>
         <w:rPr>
           <w:noProof/>
         </w:rPr>
-        <w:lastRenderedPageBreak/>
         <w:drawing>
           <wp:anchor distT="0" distB="0" distL="114300" distR="114300" simplePos="0" relativeHeight="251659264" behindDoc="0" locked="0" layoutInCell="1" allowOverlap="1" wp14:anchorId="5145420A" wp14:editId="0EAF4210">
             <wp:simplePos x="0" y="0"/>
@@ -596,7 +625,6 @@
           </wp:anchor>
         </w:drawing>
       </w:r>
-      <w:bookmarkEnd w:id="0"/>
     </w:p>
     <w:p/>
     <w:p>
@@ -689,7 +717,16 @@
           <w:sz w:val="24"/>
           <w:szCs w:val="24"/>
         </w:rPr>
-        <w:t xml:space="preserve">The under-five children of all age groupings were moderately stunted while the severe stunted children were only within the ages of 6-17 months old and 18-29 months old. No severe stunting was observed in age groups of 30-41, 42-53 and 54-59 months old in this livelihood zone. </w:t>
+        <w:t xml:space="preserve">The under-five children of all age groupings were moderately stunted while the severe stunted children were only within the ages of 6-17 months old and 18-29 months old. No severe stunting was observed in age </w:t>
+      </w:r>
+      <w:r>
+        <w:rPr>
+          <w:rFonts w:ascii="Arial" w:hAnsi="Arial" w:cs="Arial"/>
+          <w:sz w:val="24"/>
+          <w:szCs w:val="24"/>
+        </w:rPr>
+        <w:lastRenderedPageBreak/>
+        <w:t xml:space="preserve">groups of 30-41, 42-53 and 54-59 months old in this livelihood zone. </w:t>
       </w:r>
     </w:p>
     <w:p>
@@ -819,7 +856,7 @@
     <w:lsdException w:name="toc 7" w:uiPriority="39"/>
     <w:lsdException w:name="toc 8" w:uiPriority="39"/>
     <w:lsdException w:name="toc 9" w:uiPriority="39"/>
-    <w:lsdException w:name="caption" w:uiPriority="35" w:qFormat="1"/>
+    <w:lsdException w:name="caption" w:uiPriority="0" w:qFormat="1"/>
     <w:lsdException w:name="Title" w:semiHidden="0" w:uiPriority="10" w:unhideWhenUsed="0" w:qFormat="1"/>
     <w:lsdException w:name="Default Paragraph Font" w:uiPriority="1"/>
     <w:lsdException w:name="Subtitle" w:semiHidden="0" w:uiPriority="11" w:unhideWhenUsed="0" w:qFormat="1"/>
@@ -1008,6 +1045,52 @@
       <w:szCs w:val="18"/>
     </w:rPr>
   </w:style>
+  <w:style w:type="paragraph" w:styleId="Caption">
+    <w:name w:val="caption"/>
+    <w:basedOn w:val="Normal"/>
+    <w:qFormat/>
+    <w:rsid w:val="009F5D99"/>
+    <w:pPr>
+      <w:widowControl w:val="0"/>
+      <w:suppressLineNumbers/>
+      <w:overflowPunct w:val="0"/>
+      <w:spacing w:before="120" w:after="120" w:line="240" w:lineRule="auto"/>
+    </w:pPr>
+    <w:rPr>
+      <w:rFonts w:ascii="Gill Sans Light" w:eastAsia="SimSun" w:hAnsi="Gill Sans Light" w:cs="Lucida Sans"/>
+      <w:i/>
+      <w:iCs/>
+      <w:color w:val="00000A"/>
+      <w:sz w:val="18"/>
+      <w:szCs w:val="24"/>
+      <w:lang w:val="en-ZA" w:eastAsia="zh-CN" w:bidi="hi-IN"/>
+    </w:rPr>
+  </w:style>
+  <w:style w:type="paragraph" w:customStyle="1" w:styleId="TableContents">
+    <w:name w:val="Table Contents"/>
+    <w:basedOn w:val="Normal"/>
+    <w:qFormat/>
+    <w:rsid w:val="009F5D99"/>
+    <w:pPr>
+      <w:widowControl w:val="0"/>
+      <w:suppressLineNumbers/>
+      <w:overflowPunct w:val="0"/>
+      <w:spacing w:after="0" w:line="240" w:lineRule="auto"/>
+    </w:pPr>
+    <w:rPr>
+      <w:rFonts w:ascii="Helvetica Neue" w:eastAsia="SimSun" w:hAnsi="Helvetica Neue" w:cs="Lucida Sans"/>
+      <w:color w:val="00000A"/>
+      <w:sz w:val="16"/>
+      <w:szCs w:val="24"/>
+      <w:lang w:val="en-ZA" w:eastAsia="zh-CN" w:bidi="hi-IN"/>
+    </w:rPr>
+  </w:style>
+  <w:style w:type="paragraph" w:customStyle="1" w:styleId="Table">
+    <w:name w:val="Table"/>
+    <w:basedOn w:val="Caption"/>
+    <w:qFormat/>
+    <w:rsid w:val="009F5D99"/>
+  </w:style>
 </w:styles>
 </file>
 
@@ -1048,7 +1131,7 @@
     <w:lsdException w:name="toc 7" w:uiPriority="39"/>
     <w:lsdException w:name="toc 8" w:uiPriority="39"/>
     <w:lsdException w:name="toc 9" w:uiPriority="39"/>
-    <w:lsdException w:name="caption" w:uiPriority="35" w:qFormat="1"/>
+    <w:lsdException w:name="caption" w:uiPriority="0" w:qFormat="1"/>
     <w:lsdException w:name="Title" w:semiHidden="0" w:uiPriority="10" w:unhideWhenUsed="0" w:qFormat="1"/>
     <w:lsdException w:name="Default Paragraph Font" w:uiPriority="1"/>
     <w:lsdException w:name="Subtitle" w:semiHidden="0" w:uiPriority="11" w:unhideWhenUsed="0" w:qFormat="1"/>
@@ -1236,6 +1319,52 @@
       <w:sz w:val="18"/>
       <w:szCs w:val="18"/>
     </w:rPr>
+  </w:style>
+  <w:style w:type="paragraph" w:styleId="Caption">
+    <w:name w:val="caption"/>
+    <w:basedOn w:val="Normal"/>
+    <w:qFormat/>
+    <w:rsid w:val="009F5D99"/>
+    <w:pPr>
+      <w:widowControl w:val="0"/>
+      <w:suppressLineNumbers/>
+      <w:overflowPunct w:val="0"/>
+      <w:spacing w:before="120" w:after="120" w:line="240" w:lineRule="auto"/>
+    </w:pPr>
+    <w:rPr>
+      <w:rFonts w:ascii="Gill Sans Light" w:eastAsia="SimSun" w:hAnsi="Gill Sans Light" w:cs="Lucida Sans"/>
+      <w:i/>
+      <w:iCs/>
+      <w:color w:val="00000A"/>
+      <w:sz w:val="18"/>
+      <w:szCs w:val="24"/>
+      <w:lang w:val="en-ZA" w:eastAsia="zh-CN" w:bidi="hi-IN"/>
+    </w:rPr>
+  </w:style>
+  <w:style w:type="paragraph" w:customStyle="1" w:styleId="TableContents">
+    <w:name w:val="Table Contents"/>
+    <w:basedOn w:val="Normal"/>
+    <w:qFormat/>
+    <w:rsid w:val="009F5D99"/>
+    <w:pPr>
+      <w:widowControl w:val="0"/>
+      <w:suppressLineNumbers/>
+      <w:overflowPunct w:val="0"/>
+      <w:spacing w:after="0" w:line="240" w:lineRule="auto"/>
+    </w:pPr>
+    <w:rPr>
+      <w:rFonts w:ascii="Helvetica Neue" w:eastAsia="SimSun" w:hAnsi="Helvetica Neue" w:cs="Lucida Sans"/>
+      <w:color w:val="00000A"/>
+      <w:sz w:val="16"/>
+      <w:szCs w:val="24"/>
+      <w:lang w:val="en-ZA" w:eastAsia="zh-CN" w:bidi="hi-IN"/>
+    </w:rPr>
+  </w:style>
+  <w:style w:type="paragraph" w:customStyle="1" w:styleId="Table">
+    <w:name w:val="Table"/>
+    <w:basedOn w:val="Caption"/>
+    <w:qFormat/>
+    <w:rsid w:val="009F5D99"/>
   </w:style>
 </w:styles>
 </file>
@@ -1805,11 +1934,11 @@
           <c:showBubbleSize val="0"/>
         </c:dLbls>
         <c:gapWidth val="150"/>
-        <c:axId val="2095465080"/>
-        <c:axId val="2095468680"/>
+        <c:axId val="2107125064"/>
+        <c:axId val="-2098792952"/>
       </c:barChart>
       <c:catAx>
-        <c:axId val="2095465080"/>
+        <c:axId val="2107125064"/>
         <c:scaling>
           <c:orientation val="minMax"/>
         </c:scaling>
@@ -1852,7 +1981,7 @@
             <a:endParaRPr lang="en-US"/>
           </a:p>
         </c:txPr>
-        <c:crossAx val="2095468680"/>
+        <c:crossAx val="-2098792952"/>
         <c:crosses val="autoZero"/>
         <c:auto val="1"/>
         <c:lblAlgn val="ctr"/>
@@ -1860,7 +1989,7 @@
         <c:noMultiLvlLbl val="0"/>
       </c:catAx>
       <c:valAx>
-        <c:axId val="2095468680"/>
+        <c:axId val="-2098792952"/>
         <c:scaling>
           <c:orientation val="minMax"/>
         </c:scaling>
@@ -1947,7 +2076,7 @@
             <a:endParaRPr lang="en-US"/>
           </a:p>
         </c:txPr>
-        <c:crossAx val="2095465080"/>
+        <c:crossAx val="2107125064"/>
         <c:crosses val="autoZero"/>
         <c:crossBetween val="between"/>
       </c:valAx>
@@ -2159,11 +2288,11 @@
           <c:showBubbleSize val="0"/>
         </c:dLbls>
         <c:gapWidth val="150"/>
-        <c:axId val="2095504888"/>
-        <c:axId val="2095508472"/>
+        <c:axId val="-2099024248"/>
+        <c:axId val="-2142390056"/>
       </c:barChart>
       <c:catAx>
-        <c:axId val="2095504888"/>
+        <c:axId val="-2099024248"/>
         <c:scaling>
           <c:orientation val="minMax"/>
         </c:scaling>
@@ -2206,7 +2335,7 @@
             <a:endParaRPr lang="en-US"/>
           </a:p>
         </c:txPr>
-        <c:crossAx val="2095508472"/>
+        <c:crossAx val="-2142390056"/>
         <c:crosses val="autoZero"/>
         <c:auto val="1"/>
         <c:lblAlgn val="ctr"/>
@@ -2214,7 +2343,7 @@
         <c:noMultiLvlLbl val="0"/>
       </c:catAx>
       <c:valAx>
-        <c:axId val="2095508472"/>
+        <c:axId val="-2142390056"/>
         <c:scaling>
           <c:orientation val="minMax"/>
         </c:scaling>
@@ -2304,7 +2433,7 @@
             <a:endParaRPr lang="en-US"/>
           </a:p>
         </c:txPr>
-        <c:crossAx val="2095504888"/>
+        <c:crossAx val="-2099024248"/>
         <c:crosses val="autoZero"/>
         <c:crossBetween val="between"/>
       </c:valAx>

</xml_diff>